<commit_message>
chỉnh sửa lỗi nhỏ và bài báo cáo
</commit_message>
<xml_diff>
--- a/BÁO CÁO BÀI TẬP LỚN.docx
+++ b/BÁO CÁO BÀI TẬP LỚN.docx
@@ -97,7 +97,6 @@
       <w:r>
         <w:rPr>
           <w:noProof/>
-          <w:lang w:val="vi-VN" w:eastAsia="vi-VN"/>
         </w:rPr>
         <w:drawing>
           <wp:anchor distT="0" distB="0" distL="114300" distR="114300" simplePos="0" relativeHeight="251658240" behindDoc="1" locked="0" layoutInCell="1" allowOverlap="1" wp14:anchorId="4E69B39A" wp14:editId="481BE6FF">
@@ -189,7 +188,21 @@
           <w:sz w:val="32"/>
           <w:szCs w:val="32"/>
         </w:rPr>
-        <w:t>Đề tài: Xây dựng website quản lý thông tin cá nhân</w:t>
+        <w:t>Đề tài</w:t>
+      </w:r>
+      <w:r>
+        <w:rPr>
+          <w:sz w:val="32"/>
+          <w:szCs w:val="32"/>
+        </w:rPr>
+        <w:t xml:space="preserve"> 7</w:t>
+      </w:r>
+      <w:r>
+        <w:rPr>
+          <w:sz w:val="32"/>
+          <w:szCs w:val="32"/>
+        </w:rPr>
+        <w:t>: Xây dựng website quản lý thông tin cá nhân</w:t>
       </w:r>
     </w:p>
     <w:p>
@@ -629,6 +642,8 @@
       <w:r>
         <w:t>: Công nghệ Web (CSE485)</w:t>
       </w:r>
+      <w:bookmarkStart w:id="0" w:name="_GoBack"/>
+      <w:bookmarkEnd w:id="0"/>
     </w:p>
     <w:p>
       <w:pPr>
@@ -788,6 +803,25 @@
             <w:r>
               <w:rPr>
                 <w:rFonts w:ascii="Times New Roman" w:hAnsi="Times New Roman" w:cs="Times New Roman"/>
+                <w:lang w:val="en-US"/>
+              </w:rPr>
+              <w:t>Thiết kế cơ sở dữ liệu (có sự tham gia góp ý của hai bạn thành viên)</w:t>
+            </w:r>
+          </w:p>
+          <w:p>
+            <w:pPr>
+              <w:pStyle w:val="ListParagraph"/>
+              <w:numPr>
+                <w:ilvl w:val="0"/>
+                <w:numId w:val="1"/>
+              </w:numPr>
+              <w:rPr>
+                <w:rFonts w:ascii="Times New Roman" w:hAnsi="Times New Roman" w:cs="Times New Roman"/>
+              </w:rPr>
+            </w:pPr>
+            <w:r>
+              <w:rPr>
+                <w:rFonts w:ascii="Times New Roman" w:hAnsi="Times New Roman" w:cs="Times New Roman"/>
               </w:rPr>
               <w:t>Giao diện của user</w:t>
             </w:r>
@@ -1460,7 +1494,6 @@
         <w:rPr>
           <w:b/>
           <w:noProof/>
-          <w:lang w:val="vi-VN" w:eastAsia="vi-VN"/>
         </w:rPr>
         <w:drawing>
           <wp:inline distT="0" distB="0" distL="0" distR="0">
@@ -4691,43 +4724,20 @@
       </w:r>
     </w:p>
     <w:p>
-      <w:pPr>
-        <w:rPr>
-          <w:lang w:val="vi-VN"/>
-        </w:rPr>
-      </w:pPr>
-      <w:r>
-        <w:rPr>
-          <w:lang w:val="vi-VN"/>
-        </w:rPr>
+      <w:r>
         <w:t>3.1. Hình ảnh</w:t>
       </w:r>
       <w:r>
-        <w:rPr>
-          <w:lang w:val="vi-VN"/>
-        </w:rPr>
         <w:t xml:space="preserve"> các chức năng</w:t>
       </w:r>
       <w:r>
-        <w:rPr>
-          <w:lang w:val="vi-VN"/>
-        </w:rPr>
         <w:t xml:space="preserve"> c</w:t>
       </w:r>
       <w:r>
-        <w:rPr>
-          <w:lang w:val="vi-VN"/>
-        </w:rPr>
         <w:t>ủa User:</w:t>
       </w:r>
     </w:p>
-    <w:p>
-      <w:pPr>
-        <w:rPr>
-          <w:lang w:val="vi-VN"/>
-        </w:rPr>
-      </w:pPr>
-    </w:p>
+    <w:p/>
     <w:p>
       <w:pPr>
         <w:rPr>
@@ -4739,7 +4749,6 @@
         <w:rPr>
           <w:b/>
           <w:noProof/>
-          <w:lang w:val="vi-VN" w:eastAsia="vi-VN"/>
         </w:rPr>
         <w:drawing>
           <wp:inline distT="0" distB="0" distL="0" distR="0" wp14:anchorId="70AF4F4E" wp14:editId="6E2EEFBA">
@@ -4812,7 +4821,6 @@
       <w:r>
         <w:rPr>
           <w:noProof/>
-          <w:lang w:val="vi-VN" w:eastAsia="vi-VN"/>
         </w:rPr>
         <w:lastRenderedPageBreak/>
         <w:drawing>
@@ -4895,7 +4903,6 @@
         <w:rPr>
           <w:b/>
           <w:noProof/>
-          <w:lang w:val="vi-VN" w:eastAsia="vi-VN"/>
         </w:rPr>
         <w:drawing>
           <wp:inline distT="0" distB="0" distL="0" distR="0" wp14:anchorId="693E57A5" wp14:editId="7DCA673D">
@@ -4969,7 +4976,6 @@
         <w:rPr>
           <w:b/>
           <w:noProof/>
-          <w:lang w:val="vi-VN" w:eastAsia="vi-VN"/>
         </w:rPr>
         <w:lastRenderedPageBreak/>
         <w:drawing>
@@ -5049,14 +5055,14 @@
       </w:pPr>
       <w:r>
         <w:rPr>
+          <w:b/>
           <w:noProof/>
-          <w:lang w:val="vi-VN" w:eastAsia="vi-VN"/>
         </w:rPr>
         <w:drawing>
-          <wp:inline distT="0" distB="0" distL="0" distR="0" wp14:anchorId="30617F46" wp14:editId="032B956A">
-            <wp:extent cx="5760085" cy="3239770"/>
+          <wp:inline distT="0" distB="0" distL="0" distR="0" wp14:anchorId="52C06B80" wp14:editId="16FC85E6">
+            <wp:extent cx="5760085" cy="3037205"/>
             <wp:effectExtent l="0" t="0" r="0" b="0"/>
-            <wp:docPr id="2" name="Picture 2"/>
+            <wp:docPr id="12" name="Picture 12"/>
             <wp:cNvGraphicFramePr>
               <a:graphicFrameLocks xmlns:a="http://schemas.openxmlformats.org/drawingml/2006/main" noChangeAspect="1"/>
             </wp:cNvGraphicFramePr>
@@ -5076,7 +5082,7 @@
                   <pic:spPr>
                     <a:xfrm>
                       <a:off x="0" y="0"/>
-                      <a:ext cx="5760085" cy="3239770"/>
+                      <a:ext cx="5760085" cy="3037205"/>
                     </a:xfrm>
                     <a:prstGeom prst="rect">
                       <a:avLst/>
@@ -5088,8 +5094,6 @@
           </wp:inline>
         </w:drawing>
       </w:r>
-      <w:bookmarkStart w:id="0" w:name="_GoBack"/>
-      <w:bookmarkEnd w:id="0"/>
     </w:p>
     <w:p>
       <w:pPr>
@@ -5135,7 +5139,6 @@
         <w:rPr>
           <w:b/>
           <w:noProof/>
-          <w:lang w:val="vi-VN" w:eastAsia="vi-VN"/>
         </w:rPr>
         <w:lastRenderedPageBreak/>
         <w:drawing>
@@ -5217,7 +5220,6 @@
         <w:rPr>
           <w:b/>
           <w:noProof/>
-          <w:lang w:val="vi-VN" w:eastAsia="vi-VN"/>
         </w:rPr>
         <w:drawing>
           <wp:inline distT="0" distB="0" distL="0" distR="0" wp14:anchorId="1106247A" wp14:editId="3A2FF526">
@@ -5290,7 +5292,6 @@
         <w:rPr>
           <w:b/>
           <w:noProof/>
-          <w:lang w:val="vi-VN" w:eastAsia="vi-VN"/>
         </w:rPr>
         <w:lastRenderedPageBreak/>
         <w:drawing>
@@ -5380,7 +5381,6 @@
         <w:rPr>
           <w:b/>
           <w:noProof/>
-          <w:lang w:val="vi-VN" w:eastAsia="vi-VN"/>
         </w:rPr>
         <w:drawing>
           <wp:inline distT="0" distB="0" distL="0" distR="0" wp14:anchorId="3CDE2852" wp14:editId="70ADAC5C">
@@ -5466,17 +5466,18 @@
       </w:pPr>
     </w:p>
     <w:p>
-      <w:pPr>
-        <w:rPr>
-          <w:lang w:val="vi-VN"/>
-        </w:rPr>
-      </w:pPr>
-      <w:r>
-        <w:rPr>
-          <w:lang w:val="vi-VN"/>
-        </w:rPr>
+      <w:r>
         <w:lastRenderedPageBreak/>
-        <w:t>3.2. Hình ảnh các chức năng của Admin:</w:t>
+        <w:t>3.2</w:t>
+      </w:r>
+      <w:r>
+        <w:t>. Hình ảnh các chức năng củ</w:t>
+      </w:r>
+      <w:r>
+        <w:t>a Admin</w:t>
+      </w:r>
+      <w:r>
+        <w:t>:</w:t>
       </w:r>
     </w:p>
     <w:p>
@@ -5491,7 +5492,6 @@
         <w:rPr>
           <w:b/>
           <w:noProof/>
-          <w:lang w:val="vi-VN" w:eastAsia="vi-VN"/>
         </w:rPr>
         <w:drawing>
           <wp:inline distT="0" distB="0" distL="0" distR="0" wp14:anchorId="32C1C3EF" wp14:editId="029F2906">
@@ -5562,7 +5562,6 @@
         <w:rPr>
           <w:b/>
           <w:noProof/>
-          <w:lang w:val="vi-VN" w:eastAsia="vi-VN"/>
         </w:rPr>
         <w:drawing>
           <wp:inline distT="0" distB="0" distL="0" distR="0" wp14:anchorId="5FF276D6" wp14:editId="7F26039C">
@@ -5642,7 +5641,6 @@
         <w:rPr>
           <w:b/>
           <w:noProof/>
-          <w:lang w:val="vi-VN" w:eastAsia="vi-VN"/>
         </w:rPr>
         <w:lastRenderedPageBreak/>
         <w:drawing>
@@ -5724,7 +5722,6 @@
         <w:rPr>
           <w:b/>
           <w:noProof/>
-          <w:lang w:val="vi-VN" w:eastAsia="vi-VN"/>
         </w:rPr>
         <w:drawing>
           <wp:inline distT="0" distB="0" distL="0" distR="0" wp14:anchorId="10BF645D" wp14:editId="45956AF3">
@@ -5797,7 +5794,6 @@
         <w:rPr>
           <w:b/>
           <w:noProof/>
-          <w:lang w:val="vi-VN" w:eastAsia="vi-VN"/>
         </w:rPr>
         <w:lastRenderedPageBreak/>
         <w:drawing>
@@ -5879,7 +5875,6 @@
         <w:rPr>
           <w:b/>
           <w:noProof/>
-          <w:lang w:val="vi-VN" w:eastAsia="vi-VN"/>
         </w:rPr>
         <w:drawing>
           <wp:inline distT="0" distB="0" distL="0" distR="0" wp14:anchorId="517D1497" wp14:editId="61061F26">
@@ -5952,7 +5947,6 @@
         <w:rPr>
           <w:b/>
           <w:noProof/>
-          <w:lang w:val="vi-VN" w:eastAsia="vi-VN"/>
         </w:rPr>
         <w:lastRenderedPageBreak/>
         <w:drawing>
@@ -6035,7 +6029,6 @@
         <w:rPr>
           <w:b/>
           <w:noProof/>
-          <w:lang w:val="vi-VN" w:eastAsia="vi-VN"/>
         </w:rPr>
         <w:drawing>
           <wp:inline distT="0" distB="0" distL="0" distR="0" wp14:anchorId="0AACBC71" wp14:editId="39C5CEF1">
@@ -6100,7 +6093,6 @@
         <w:rPr>
           <w:b/>
           <w:noProof/>
-          <w:lang w:val="vi-VN" w:eastAsia="vi-VN"/>
         </w:rPr>
         <w:lastRenderedPageBreak/>
         <w:drawing>
@@ -6182,7 +6174,6 @@
         <w:rPr>
           <w:b/>
           <w:noProof/>
-          <w:lang w:val="vi-VN" w:eastAsia="vi-VN"/>
         </w:rPr>
         <w:drawing>
           <wp:inline distT="0" distB="0" distL="0" distR="0" wp14:anchorId="1C3F50C3" wp14:editId="4A79ED40">
@@ -6256,7 +6247,6 @@
         <w:rPr>
           <w:b/>
           <w:noProof/>
-          <w:lang w:val="vi-VN" w:eastAsia="vi-VN"/>
         </w:rPr>
         <w:lastRenderedPageBreak/>
         <w:drawing>

</xml_diff>